<commit_message>
Add SVM scripts, not complete.
</commit_message>
<xml_diff>
--- a/EEG_Code/Steps.docx
+++ b/EEG_Code/Steps.docx
@@ -325,229 +325,318 @@
           <w:rFonts w:asciiTheme="majorBidi" w:hAnsiTheme="majorBidi" w:cstheme="majorBidi"/>
         </w:rPr>
       </w:pPr>
+      <w:r>
+        <w:rPr>
+          <w:rFonts w:asciiTheme="majorBidi" w:hAnsiTheme="majorBidi" w:cstheme="majorBidi"/>
+        </w:rPr>
+        <w:t xml:space="preserve">Run </w:t>
+      </w:r>
+      <w:proofErr w:type="spellStart"/>
+      <w:r>
+        <w:rPr>
+          <w:rFonts w:asciiTheme="majorBidi" w:hAnsiTheme="majorBidi" w:cstheme="majorBidi"/>
+        </w:rPr>
+        <w:t>EEG_script_diff_map.m</w:t>
+      </w:r>
+      <w:proofErr w:type="spellEnd"/>
+      <w:r>
+        <w:rPr>
+          <w:rFonts w:asciiTheme="majorBidi" w:hAnsiTheme="majorBidi" w:cstheme="majorBidi"/>
+        </w:rPr>
+        <w:t xml:space="preserve"> on your clean signals to get PCA and Diffusion maps analysis.</w:t>
+      </w:r>
+    </w:p>
+    <w:p>
+      <w:pPr>
+        <w:pStyle w:val="a3"/>
+        <w:bidi w:val="0"/>
+        <w:rPr>
+          <w:rFonts w:asciiTheme="majorBidi" w:hAnsiTheme="majorBidi" w:cstheme="majorBidi"/>
+        </w:rPr>
+      </w:pPr>
+      <w:r>
+        <w:rPr>
+          <w:rFonts w:asciiTheme="majorBidi" w:hAnsiTheme="majorBidi" w:cstheme="majorBidi"/>
+        </w:rPr>
+        <w:t>Used functions:</w:t>
+      </w:r>
+    </w:p>
+    <w:p>
+      <w:pPr>
+        <w:pStyle w:val="a3"/>
+        <w:numPr>
+          <w:ilvl w:val="0"/>
+          <w:numId w:val="4"/>
+        </w:numPr>
+        <w:bidi w:val="0"/>
+        <w:rPr>
+          <w:rFonts w:asciiTheme="majorBidi" w:hAnsiTheme="majorBidi" w:cstheme="majorBidi"/>
+        </w:rPr>
+      </w:pPr>
+      <w:proofErr w:type="spellStart"/>
+      <w:r>
+        <w:rPr>
+          <w:rFonts w:asciiTheme="majorBidi" w:hAnsiTheme="majorBidi" w:cstheme="majorBidi"/>
+        </w:rPr>
+        <w:t>find_stims.m</w:t>
+      </w:r>
+      <w:proofErr w:type="spellEnd"/>
+    </w:p>
+    <w:p>
+      <w:pPr>
+        <w:pStyle w:val="a3"/>
+        <w:numPr>
+          <w:ilvl w:val="0"/>
+          <w:numId w:val="4"/>
+        </w:numPr>
+        <w:bidi w:val="0"/>
+        <w:rPr>
+          <w:rFonts w:asciiTheme="majorBidi" w:hAnsiTheme="majorBidi" w:cstheme="majorBidi"/>
+        </w:rPr>
+      </w:pPr>
+      <w:proofErr w:type="spellStart"/>
+      <w:r>
+        <w:rPr>
+          <w:rFonts w:asciiTheme="majorBidi" w:hAnsiTheme="majorBidi" w:cstheme="majorBidi"/>
+        </w:rPr>
+        <w:t>find_subject_names.m</w:t>
+      </w:r>
+      <w:proofErr w:type="spellEnd"/>
+    </w:p>
+    <w:p>
+      <w:pPr>
+        <w:pStyle w:val="a3"/>
+        <w:numPr>
+          <w:ilvl w:val="0"/>
+          <w:numId w:val="4"/>
+        </w:numPr>
+        <w:bidi w:val="0"/>
+        <w:rPr>
+          <w:rFonts w:asciiTheme="majorBidi" w:hAnsiTheme="majorBidi" w:cstheme="majorBidi"/>
+        </w:rPr>
+      </w:pPr>
+      <w:proofErr w:type="spellStart"/>
+      <w:r>
+        <w:rPr>
+          <w:rFonts w:asciiTheme="majorBidi" w:hAnsiTheme="majorBidi" w:cstheme="majorBidi"/>
+        </w:rPr>
+        <w:t>PCA_map.m</w:t>
+      </w:r>
+      <w:proofErr w:type="spellEnd"/>
+    </w:p>
+    <w:p>
+      <w:pPr>
+        <w:pStyle w:val="a3"/>
+        <w:numPr>
+          <w:ilvl w:val="0"/>
+          <w:numId w:val="4"/>
+        </w:numPr>
+        <w:bidi w:val="0"/>
+        <w:rPr>
+          <w:rFonts w:asciiTheme="majorBidi" w:hAnsiTheme="majorBidi" w:cstheme="majorBidi"/>
+        </w:rPr>
+      </w:pPr>
+      <w:proofErr w:type="spellStart"/>
+      <w:r>
+        <w:rPr>
+          <w:rFonts w:asciiTheme="majorBidi" w:hAnsiTheme="majorBidi" w:cstheme="majorBidi"/>
+        </w:rPr>
+        <w:t>Diff_map.m</w:t>
+      </w:r>
+      <w:proofErr w:type="spellEnd"/>
+    </w:p>
+    <w:p>
+      <w:pPr>
+        <w:pStyle w:val="a3"/>
+        <w:numPr>
+          <w:ilvl w:val="0"/>
+          <w:numId w:val="4"/>
+        </w:numPr>
+        <w:bidi w:val="0"/>
+        <w:rPr>
+          <w:rFonts w:asciiTheme="majorBidi" w:hAnsiTheme="majorBidi" w:cstheme="majorBidi"/>
+        </w:rPr>
+      </w:pPr>
+      <w:r>
+        <w:rPr>
+          <w:rFonts w:asciiTheme="majorBidi" w:hAnsiTheme="majorBidi" w:cstheme="majorBidi"/>
+        </w:rPr>
+        <w:t>cov2vec.m</w:t>
+      </w:r>
+    </w:p>
+    <w:p>
+      <w:pPr>
+        <w:pStyle w:val="a3"/>
+        <w:numPr>
+          <w:ilvl w:val="0"/>
+          <w:numId w:val="4"/>
+        </w:numPr>
+        <w:bidi w:val="0"/>
+        <w:rPr>
+          <w:rFonts w:asciiTheme="majorBidi" w:hAnsiTheme="majorBidi" w:cstheme="majorBidi"/>
+        </w:rPr>
+      </w:pPr>
+      <w:proofErr w:type="spellStart"/>
+      <w:r>
+        <w:rPr>
+          <w:rFonts w:asciiTheme="majorBidi" w:hAnsiTheme="majorBidi" w:cstheme="majorBidi"/>
+        </w:rPr>
+        <w:t>CovsToVecs.m</w:t>
+      </w:r>
+      <w:proofErr w:type="spellEnd"/>
+    </w:p>
+    <w:p>
+      <w:pPr>
+        <w:pStyle w:val="a3"/>
+        <w:numPr>
+          <w:ilvl w:val="0"/>
+          <w:numId w:val="4"/>
+        </w:numPr>
+        <w:bidi w:val="0"/>
+        <w:rPr>
+          <w:rFonts w:asciiTheme="majorBidi" w:hAnsiTheme="majorBidi" w:cstheme="majorBidi"/>
+        </w:rPr>
+      </w:pPr>
+      <w:proofErr w:type="spellStart"/>
+      <w:r>
+        <w:rPr>
+          <w:rFonts w:asciiTheme="majorBidi" w:hAnsiTheme="majorBidi" w:cstheme="majorBidi"/>
+        </w:rPr>
+        <w:t>RiemannianMean.m</w:t>
+      </w:r>
+      <w:proofErr w:type="spellEnd"/>
+    </w:p>
+    <w:p>
+      <w:pPr>
+        <w:pStyle w:val="a3"/>
+        <w:numPr>
+          <w:ilvl w:val="0"/>
+          <w:numId w:val="4"/>
+        </w:numPr>
+        <w:bidi w:val="0"/>
+        <w:rPr>
+          <w:rFonts w:asciiTheme="majorBidi" w:hAnsiTheme="majorBidi" w:cstheme="majorBidi"/>
+        </w:rPr>
+      </w:pPr>
+      <w:proofErr w:type="spellStart"/>
+      <w:r>
+        <w:rPr>
+          <w:rFonts w:asciiTheme="majorBidi" w:hAnsiTheme="majorBidi" w:cstheme="majorBidi"/>
+        </w:rPr>
+        <w:t>TSNE_</w:t>
+      </w:r>
+      <w:proofErr w:type="gramStart"/>
+      <w:r>
+        <w:rPr>
+          <w:rFonts w:asciiTheme="majorBidi" w:hAnsiTheme="majorBidi" w:cstheme="majorBidi"/>
+        </w:rPr>
+        <w:t>map.m</w:t>
+      </w:r>
+      <w:proofErr w:type="spellEnd"/>
+      <w:r>
+        <w:rPr>
+          <w:rFonts w:asciiTheme="majorBidi" w:hAnsiTheme="majorBidi" w:cstheme="majorBidi"/>
+        </w:rPr>
+        <w:t xml:space="preserve"> ?</w:t>
+      </w:r>
+      <w:proofErr w:type="gramEnd"/>
+    </w:p>
+    <w:p>
+      <w:pPr>
+        <w:bidi w:val="0"/>
+        <w:rPr>
+          <w:rFonts w:asciiTheme="majorBidi" w:hAnsiTheme="majorBidi" w:cstheme="majorBidi"/>
+        </w:rPr>
+      </w:pPr>
+    </w:p>
+    <w:p>
+      <w:pPr>
+        <w:pStyle w:val="a3"/>
+        <w:numPr>
+          <w:ilvl w:val="0"/>
+          <w:numId w:val="1"/>
+        </w:numPr>
+        <w:bidi w:val="0"/>
+        <w:rPr>
+          <w:rFonts w:asciiTheme="majorBidi" w:hAnsiTheme="majorBidi" w:cstheme="majorBidi"/>
+        </w:rPr>
+      </w:pPr>
+      <w:r>
+        <w:rPr>
+          <w:rFonts w:asciiTheme="majorBidi" w:hAnsiTheme="majorBidi" w:cstheme="majorBidi"/>
+        </w:rPr>
+        <w:t>EEG SVM algorithm:</w:t>
+      </w:r>
+      <w:r>
+        <w:rPr>
+          <w:rFonts w:asciiTheme="majorBidi" w:hAnsiTheme="majorBidi" w:cstheme="majorBidi"/>
+        </w:rPr>
+        <w:br/>
+        <w:t xml:space="preserve">Run </w:t>
+      </w:r>
+      <w:proofErr w:type="spellStart"/>
+      <w:r>
+        <w:rPr>
+          <w:rFonts w:asciiTheme="majorBidi" w:hAnsiTheme="majorBidi" w:cstheme="majorBidi"/>
+        </w:rPr>
+        <w:t>EEG_script_SVM.m</w:t>
+      </w:r>
+      <w:proofErr w:type="spellEnd"/>
+      <w:r>
+        <w:rPr>
+          <w:rFonts w:asciiTheme="majorBidi" w:hAnsiTheme="majorBidi" w:cstheme="majorBidi"/>
+        </w:rPr>
+        <w:t xml:space="preserve"> on the data you got from </w:t>
+      </w:r>
+      <w:proofErr w:type="spellStart"/>
+      <w:r>
+        <w:rPr>
+          <w:rFonts w:asciiTheme="majorBidi" w:hAnsiTheme="majorBidi" w:cstheme="majorBidi"/>
+        </w:rPr>
+        <w:t>EEG_script_diff_map.m</w:t>
+      </w:r>
+      <w:proofErr w:type="spellEnd"/>
+    </w:p>
+    <w:p>
+      <w:pPr>
+        <w:pStyle w:val="a3"/>
+        <w:bidi w:val="0"/>
+        <w:rPr>
+          <w:rFonts w:asciiTheme="majorBidi" w:hAnsiTheme="majorBidi" w:cstheme="majorBidi"/>
+        </w:rPr>
+      </w:pPr>
+      <w:r>
+        <w:rPr>
+          <w:rFonts w:asciiTheme="majorBidi" w:hAnsiTheme="majorBidi" w:cstheme="majorBidi"/>
+        </w:rPr>
+        <w:t>Note: in order for the algorithm to succeed, it needs to get at least 2 healthy and 2 sick objects, and at least 2 stimulations.</w:t>
+      </w:r>
+    </w:p>
+    <w:p>
+      <w:pPr>
+        <w:pStyle w:val="a3"/>
+        <w:bidi w:val="0"/>
+        <w:rPr>
+          <w:rFonts w:asciiTheme="majorBidi" w:hAnsiTheme="majorBidi" w:cstheme="majorBidi"/>
+        </w:rPr>
+      </w:pPr>
+      <w:r>
+        <w:rPr>
+          <w:rFonts w:asciiTheme="majorBidi" w:hAnsiTheme="majorBidi" w:cstheme="majorBidi"/>
+        </w:rPr>
+        <w:t>Used functions:</w:t>
+      </w:r>
+    </w:p>
+    <w:p>
+      <w:pPr>
+        <w:pStyle w:val="a3"/>
+        <w:bidi w:val="0"/>
+        <w:rPr>
+          <w:rFonts w:asciiTheme="majorBidi" w:hAnsiTheme="majorBidi" w:cstheme="majorBidi"/>
+        </w:rPr>
+      </w:pPr>
       <w:bookmarkStart w:id="0" w:name="_GoBack"/>
-      <w:r>
-        <w:rPr>
-          <w:rFonts w:asciiTheme="majorBidi" w:hAnsiTheme="majorBidi" w:cstheme="majorBidi"/>
-        </w:rPr>
-        <w:t xml:space="preserve">Run </w:t>
-      </w:r>
-      <w:proofErr w:type="spellStart"/>
-      <w:r>
-        <w:rPr>
-          <w:rFonts w:asciiTheme="majorBidi" w:hAnsiTheme="majorBidi" w:cstheme="majorBidi"/>
-        </w:rPr>
-        <w:t>EEG_script_diff_map.m</w:t>
-      </w:r>
-      <w:proofErr w:type="spellEnd"/>
-      <w:r>
-        <w:rPr>
-          <w:rFonts w:asciiTheme="majorBidi" w:hAnsiTheme="majorBidi" w:cstheme="majorBidi"/>
-        </w:rPr>
-        <w:t xml:space="preserve"> on your clean signals to get PCA and Diffusion maps </w:t>
-      </w:r>
       <w:bookmarkEnd w:id="0"/>
-      <w:r>
-        <w:rPr>
-          <w:rFonts w:asciiTheme="majorBidi" w:hAnsiTheme="majorBidi" w:cstheme="majorBidi"/>
-        </w:rPr>
-        <w:t>analysis.</w:t>
-      </w:r>
-    </w:p>
-    <w:p>
-      <w:pPr>
-        <w:pStyle w:val="a3"/>
-        <w:bidi w:val="0"/>
-        <w:rPr>
-          <w:rFonts w:asciiTheme="majorBidi" w:hAnsiTheme="majorBidi" w:cstheme="majorBidi"/>
-        </w:rPr>
-      </w:pPr>
-      <w:r>
-        <w:rPr>
-          <w:rFonts w:asciiTheme="majorBidi" w:hAnsiTheme="majorBidi" w:cstheme="majorBidi"/>
-        </w:rPr>
-        <w:t>Used functions:</w:t>
-      </w:r>
-    </w:p>
-    <w:p>
-      <w:pPr>
-        <w:pStyle w:val="a3"/>
-        <w:numPr>
-          <w:ilvl w:val="0"/>
-          <w:numId w:val="4"/>
-        </w:numPr>
-        <w:bidi w:val="0"/>
-        <w:rPr>
-          <w:rFonts w:asciiTheme="majorBidi" w:hAnsiTheme="majorBidi" w:cstheme="majorBidi"/>
-        </w:rPr>
-      </w:pPr>
-      <w:proofErr w:type="spellStart"/>
-      <w:r>
-        <w:rPr>
-          <w:rFonts w:asciiTheme="majorBidi" w:hAnsiTheme="majorBidi" w:cstheme="majorBidi"/>
-        </w:rPr>
-        <w:t>find_stims.m</w:t>
-      </w:r>
-      <w:proofErr w:type="spellEnd"/>
-    </w:p>
-    <w:p>
-      <w:pPr>
-        <w:pStyle w:val="a3"/>
-        <w:numPr>
-          <w:ilvl w:val="0"/>
-          <w:numId w:val="4"/>
-        </w:numPr>
-        <w:bidi w:val="0"/>
-        <w:rPr>
-          <w:rFonts w:asciiTheme="majorBidi" w:hAnsiTheme="majorBidi" w:cstheme="majorBidi"/>
-        </w:rPr>
-      </w:pPr>
-      <w:proofErr w:type="spellStart"/>
-      <w:r>
-        <w:rPr>
-          <w:rFonts w:asciiTheme="majorBidi" w:hAnsiTheme="majorBidi" w:cstheme="majorBidi"/>
-        </w:rPr>
-        <w:t>find_subject_names.m</w:t>
-      </w:r>
-      <w:proofErr w:type="spellEnd"/>
-    </w:p>
-    <w:p>
-      <w:pPr>
-        <w:pStyle w:val="a3"/>
-        <w:numPr>
-          <w:ilvl w:val="0"/>
-          <w:numId w:val="4"/>
-        </w:numPr>
-        <w:bidi w:val="0"/>
-        <w:rPr>
-          <w:rFonts w:asciiTheme="majorBidi" w:hAnsiTheme="majorBidi" w:cstheme="majorBidi"/>
-        </w:rPr>
-      </w:pPr>
-      <w:proofErr w:type="spellStart"/>
-      <w:r>
-        <w:rPr>
-          <w:rFonts w:asciiTheme="majorBidi" w:hAnsiTheme="majorBidi" w:cstheme="majorBidi"/>
-        </w:rPr>
-        <w:t>PCA_map.m</w:t>
-      </w:r>
-      <w:proofErr w:type="spellEnd"/>
-    </w:p>
-    <w:p>
-      <w:pPr>
-        <w:pStyle w:val="a3"/>
-        <w:numPr>
-          <w:ilvl w:val="0"/>
-          <w:numId w:val="4"/>
-        </w:numPr>
-        <w:bidi w:val="0"/>
-        <w:rPr>
-          <w:rFonts w:asciiTheme="majorBidi" w:hAnsiTheme="majorBidi" w:cstheme="majorBidi"/>
-        </w:rPr>
-      </w:pPr>
-      <w:proofErr w:type="spellStart"/>
-      <w:r>
-        <w:rPr>
-          <w:rFonts w:asciiTheme="majorBidi" w:hAnsiTheme="majorBidi" w:cstheme="majorBidi"/>
-        </w:rPr>
-        <w:t>Diff_map.m</w:t>
-      </w:r>
-      <w:proofErr w:type="spellEnd"/>
-    </w:p>
-    <w:p>
-      <w:pPr>
-        <w:pStyle w:val="a3"/>
-        <w:numPr>
-          <w:ilvl w:val="0"/>
-          <w:numId w:val="4"/>
-        </w:numPr>
-        <w:bidi w:val="0"/>
-        <w:rPr>
-          <w:rFonts w:asciiTheme="majorBidi" w:hAnsiTheme="majorBidi" w:cstheme="majorBidi"/>
-        </w:rPr>
-      </w:pPr>
-      <w:r>
-        <w:rPr>
-          <w:rFonts w:asciiTheme="majorBidi" w:hAnsiTheme="majorBidi" w:cstheme="majorBidi"/>
-        </w:rPr>
-        <w:t>cov2vec.m</w:t>
-      </w:r>
-    </w:p>
-    <w:p>
-      <w:pPr>
-        <w:pStyle w:val="a3"/>
-        <w:numPr>
-          <w:ilvl w:val="0"/>
-          <w:numId w:val="4"/>
-        </w:numPr>
-        <w:bidi w:val="0"/>
-        <w:rPr>
-          <w:rFonts w:asciiTheme="majorBidi" w:hAnsiTheme="majorBidi" w:cstheme="majorBidi"/>
-        </w:rPr>
-      </w:pPr>
-      <w:proofErr w:type="spellStart"/>
-      <w:r>
-        <w:rPr>
-          <w:rFonts w:asciiTheme="majorBidi" w:hAnsiTheme="majorBidi" w:cstheme="majorBidi"/>
-        </w:rPr>
-        <w:t>CovsToVecs.m</w:t>
-      </w:r>
-      <w:proofErr w:type="spellEnd"/>
-    </w:p>
-    <w:p>
-      <w:pPr>
-        <w:pStyle w:val="a3"/>
-        <w:numPr>
-          <w:ilvl w:val="0"/>
-          <w:numId w:val="4"/>
-        </w:numPr>
-        <w:bidi w:val="0"/>
-        <w:rPr>
-          <w:rFonts w:asciiTheme="majorBidi" w:hAnsiTheme="majorBidi" w:cstheme="majorBidi"/>
-        </w:rPr>
-      </w:pPr>
-      <w:proofErr w:type="spellStart"/>
-      <w:r>
-        <w:rPr>
-          <w:rFonts w:asciiTheme="majorBidi" w:hAnsiTheme="majorBidi" w:cstheme="majorBidi"/>
-        </w:rPr>
-        <w:t>RiemannianMean.m</w:t>
-      </w:r>
-      <w:proofErr w:type="spellEnd"/>
-    </w:p>
-    <w:p>
-      <w:pPr>
-        <w:pStyle w:val="a3"/>
-        <w:numPr>
-          <w:ilvl w:val="0"/>
-          <w:numId w:val="4"/>
-        </w:numPr>
-        <w:bidi w:val="0"/>
-        <w:rPr>
-          <w:rFonts w:asciiTheme="majorBidi" w:hAnsiTheme="majorBidi" w:cstheme="majorBidi"/>
-        </w:rPr>
-      </w:pPr>
-      <w:proofErr w:type="spellStart"/>
-      <w:r>
-        <w:rPr>
-          <w:rFonts w:asciiTheme="majorBidi" w:hAnsiTheme="majorBidi" w:cstheme="majorBidi"/>
-        </w:rPr>
-        <w:t>TSNE_</w:t>
-      </w:r>
-      <w:proofErr w:type="gramStart"/>
-      <w:r>
-        <w:rPr>
-          <w:rFonts w:asciiTheme="majorBidi" w:hAnsiTheme="majorBidi" w:cstheme="majorBidi"/>
-        </w:rPr>
-        <w:t>map.m</w:t>
-      </w:r>
-      <w:proofErr w:type="spellEnd"/>
-      <w:r>
-        <w:rPr>
-          <w:rFonts w:asciiTheme="majorBidi" w:hAnsiTheme="majorBidi" w:cstheme="majorBidi"/>
-        </w:rPr>
-        <w:t xml:space="preserve"> ?</w:t>
-      </w:r>
-      <w:proofErr w:type="gramEnd"/>
     </w:p>
     <w:p>
       <w:pPr>

</xml_diff>